<commit_message>
Updated name of dr.Febrian
</commit_message>
<xml_diff>
--- a/public/doc/kebidanan/skl-febrian.docx
+++ b/public/doc/kebidanan/skl-febrian.docx
@@ -36,7 +36,6 @@
           <w:lang w:val="en-US"/>
         </w:rPr>
       </w:pPr>
-      <w:proofErr w:type="spellStart"/>
       <w:r>
         <w:rPr>
           <w:rFonts w:ascii="Times New Roman" w:hAnsi="Times New Roman" w:cs="Times New Roman"/>
@@ -44,9 +43,8 @@
           <w:sz w:val="24"/>
           <w:lang w:val="en-US"/>
         </w:rPr>
-        <w:t>Nomor</w:t>
-      </w:r>
-      <w:proofErr w:type="spellEnd"/>
+        <w:t>Nomor : ${no_surat}/KET/IKP/III.6.AU/PKUSKH/</w:t>
+      </w:r>
       <w:r>
         <w:rPr>
           <w:rFonts w:ascii="Times New Roman" w:hAnsi="Times New Roman" w:cs="Times New Roman"/>
@@ -54,9 +52,8 @@
           <w:sz w:val="24"/>
           <w:lang w:val="en-US"/>
         </w:rPr>
-        <w:t xml:space="preserve"> : ${</w:t>
-      </w:r>
-      <w:proofErr w:type="spellStart"/>
+        <w:t>${</w:t>
+      </w:r>
       <w:r>
         <w:rPr>
           <w:rFonts w:ascii="Times New Roman" w:hAnsi="Times New Roman" w:cs="Times New Roman"/>
@@ -64,9 +61,8 @@
           <w:sz w:val="24"/>
           <w:lang w:val="en-US"/>
         </w:rPr>
-        <w:t>no_surat</w:t>
-      </w:r>
-      <w:proofErr w:type="spellEnd"/>
+        <w:t>thn</w:t>
+      </w:r>
       <w:r>
         <w:rPr>
           <w:rFonts w:ascii="Times New Roman" w:hAnsi="Times New Roman" w:cs="Times New Roman"/>
@@ -74,47 +70,18 @@
           <w:sz w:val="24"/>
           <w:lang w:val="en-US"/>
         </w:rPr>
-        <w:t>}/KET/IKP/III.6.AU/PKUSKH/</w:t>
-      </w:r>
-      <w:r>
+        <w:t>}</w:t>
+      </w:r>
+    </w:p>
+    <w:p>
+      <w:pPr>
+        <w:spacing w:after="0"/>
         <w:rPr>
           <w:rFonts w:ascii="Times New Roman" w:hAnsi="Times New Roman" w:cs="Times New Roman"/>
           <w:b/>
           <w:sz w:val="24"/>
           <w:lang w:val="en-US"/>
         </w:rPr>
-        <w:t>${</w:t>
-      </w:r>
-      <w:proofErr w:type="spellStart"/>
-      <w:r>
-        <w:rPr>
-          <w:rFonts w:ascii="Times New Roman" w:hAnsi="Times New Roman" w:cs="Times New Roman"/>
-          <w:b/>
-          <w:sz w:val="24"/>
-          <w:lang w:val="en-US"/>
-        </w:rPr>
-        <w:t>thn</w:t>
-      </w:r>
-      <w:proofErr w:type="spellEnd"/>
-      <w:r>
-        <w:rPr>
-          <w:rFonts w:ascii="Times New Roman" w:hAnsi="Times New Roman" w:cs="Times New Roman"/>
-          <w:b/>
-          <w:sz w:val="24"/>
-          <w:lang w:val="en-US"/>
-        </w:rPr>
-        <w:t>}</w:t>
-      </w:r>
-    </w:p>
-    <w:p>
-      <w:pPr>
-        <w:spacing w:after="0"/>
-        <w:rPr>
-          <w:rFonts w:ascii="Times New Roman" w:hAnsi="Times New Roman" w:cs="Times New Roman"/>
-          <w:b/>
-          <w:sz w:val="24"/>
-          <w:lang w:val="en-US"/>
-        </w:rPr>
       </w:pPr>
     </w:p>
     <w:p>
@@ -176,95 +143,50 @@
           <w:lang w:val="en-US"/>
         </w:rPr>
         <w:tab/>
-        <w:t>: ${</w:t>
-      </w:r>
-      <w:proofErr w:type="spellStart"/>
-      <w:r>
-        <w:rPr>
-          <w:rFonts w:ascii="Times New Roman" w:hAnsi="Times New Roman" w:cs="Times New Roman"/>
-          <w:sz w:val="24"/>
-          <w:lang w:val="en-US"/>
-        </w:rPr>
-        <w:t>hari</w:t>
-      </w:r>
-      <w:proofErr w:type="spellEnd"/>
-      <w:r>
-        <w:rPr>
-          <w:rFonts w:ascii="Times New Roman" w:hAnsi="Times New Roman" w:cs="Times New Roman"/>
-          <w:sz w:val="24"/>
-          <w:lang w:val="en-US"/>
-        </w:rPr>
-        <w:t>}</w:t>
-      </w:r>
-    </w:p>
-    <w:p>
-      <w:pPr>
-        <w:spacing w:after="0"/>
-        <w:rPr>
-          <w:rFonts w:ascii="Times New Roman" w:hAnsi="Times New Roman" w:cs="Times New Roman"/>
-          <w:sz w:val="24"/>
-          <w:lang w:val="en-US"/>
-        </w:rPr>
-      </w:pPr>
-      <w:r>
-        <w:rPr>
-          <w:rFonts w:ascii="Times New Roman" w:hAnsi="Times New Roman" w:cs="Times New Roman"/>
-          <w:sz w:val="24"/>
-          <w:lang w:val="en-US"/>
-        </w:rPr>
-        <w:tab/>
-      </w:r>
-      <w:proofErr w:type="spellStart"/>
-      <w:r>
-        <w:rPr>
-          <w:rFonts w:ascii="Times New Roman" w:hAnsi="Times New Roman" w:cs="Times New Roman"/>
-          <w:sz w:val="24"/>
-          <w:lang w:val="en-US"/>
-        </w:rPr>
+        <w:t>: ${hari}</w:t>
+      </w:r>
+    </w:p>
+    <w:p>
+      <w:pPr>
+        <w:spacing w:after="0"/>
+        <w:rPr>
+          <w:rFonts w:ascii="Times New Roman" w:hAnsi="Times New Roman" w:cs="Times New Roman"/>
+          <w:sz w:val="24"/>
+          <w:lang w:val="en-US"/>
+        </w:rPr>
+      </w:pPr>
+      <w:r>
+        <w:rPr>
+          <w:rFonts w:ascii="Times New Roman" w:hAnsi="Times New Roman" w:cs="Times New Roman"/>
+          <w:sz w:val="24"/>
+          <w:lang w:val="en-US"/>
+        </w:rPr>
+        <w:tab/>
         <w:t>Tanggal</w:t>
       </w:r>
-      <w:proofErr w:type="spellEnd"/>
-      <w:r>
-        <w:rPr>
-          <w:rFonts w:ascii="Times New Roman" w:hAnsi="Times New Roman" w:cs="Times New Roman"/>
-          <w:sz w:val="24"/>
-          <w:lang w:val="en-US"/>
-        </w:rPr>
-        <w:tab/>
-      </w:r>
-      <w:r>
-        <w:rPr>
-          <w:rFonts w:ascii="Times New Roman" w:hAnsi="Times New Roman" w:cs="Times New Roman"/>
-          <w:sz w:val="24"/>
-          <w:lang w:val="en-US"/>
-        </w:rPr>
-        <w:tab/>
-      </w:r>
-      <w:r>
-        <w:rPr>
-          <w:rFonts w:ascii="Times New Roman" w:hAnsi="Times New Roman" w:cs="Times New Roman"/>
-          <w:sz w:val="24"/>
-          <w:lang w:val="en-US"/>
-        </w:rPr>
-        <w:t>: ${</w:t>
-      </w:r>
-      <w:proofErr w:type="spellStart"/>
-      <w:r>
-        <w:rPr>
-          <w:rFonts w:ascii="Times New Roman" w:hAnsi="Times New Roman" w:cs="Times New Roman"/>
-          <w:sz w:val="24"/>
-          <w:lang w:val="en-US"/>
-        </w:rPr>
-        <w:t>tgl</w:t>
-      </w:r>
-      <w:proofErr w:type="spellEnd"/>
-      <w:r>
-        <w:rPr>
-          <w:rFonts w:ascii="Times New Roman" w:hAnsi="Times New Roman" w:cs="Times New Roman"/>
-          <w:sz w:val="24"/>
-          <w:lang w:val="en-US"/>
-        </w:rPr>
-        <w:t>}</w:t>
+      <w:r>
+        <w:rPr>
+          <w:rFonts w:ascii="Times New Roman" w:hAnsi="Times New Roman" w:cs="Times New Roman"/>
+          <w:sz w:val="24"/>
+          <w:lang w:val="en-US"/>
+        </w:rPr>
+        <w:tab/>
+      </w:r>
+      <w:r>
+        <w:rPr>
+          <w:rFonts w:ascii="Times New Roman" w:hAnsi="Times New Roman" w:cs="Times New Roman"/>
+          <w:sz w:val="24"/>
+          <w:lang w:val="en-US"/>
+        </w:rPr>
+        <w:tab/>
+      </w:r>
+      <w:r>
+        <w:rPr>
+          <w:rFonts w:ascii="Times New Roman" w:hAnsi="Times New Roman" w:cs="Times New Roman"/>
+          <w:sz w:val="24"/>
+          <w:lang w:val="en-US"/>
+        </w:rPr>
+        <w:t>: ${tgl}</w:t>
       </w:r>
     </w:p>
     <w:p>
@@ -326,97 +248,7 @@
           <w:sz w:val="24"/>
           <w:lang w:val="en-US"/>
         </w:rPr>
-        <w:t xml:space="preserve">Di Rumah Sakit PKU Muhammadiyah </w:t>
-      </w:r>
-      <w:proofErr w:type="spellStart"/>
-      <w:r>
-        <w:rPr>
-          <w:rFonts w:ascii="Times New Roman" w:hAnsi="Times New Roman" w:cs="Times New Roman"/>
-          <w:sz w:val="24"/>
-          <w:lang w:val="en-US"/>
-        </w:rPr>
-        <w:t>Sukoharjo</w:t>
-      </w:r>
-      <w:proofErr w:type="spellEnd"/>
-      <w:r>
-        <w:rPr>
-          <w:rFonts w:ascii="Times New Roman" w:hAnsi="Times New Roman" w:cs="Times New Roman"/>
-          <w:sz w:val="24"/>
-          <w:lang w:val="en-US"/>
-        </w:rPr>
-        <w:t xml:space="preserve"> </w:t>
-      </w:r>
-      <w:proofErr w:type="spellStart"/>
-      <w:r>
-        <w:rPr>
-          <w:rFonts w:ascii="Times New Roman" w:hAnsi="Times New Roman" w:cs="Times New Roman"/>
-          <w:sz w:val="24"/>
-          <w:lang w:val="en-US"/>
-        </w:rPr>
-        <w:t>seorang</w:t>
-      </w:r>
-      <w:proofErr w:type="spellEnd"/>
-      <w:r>
-        <w:rPr>
-          <w:rFonts w:ascii="Times New Roman" w:hAnsi="Times New Roman" w:cs="Times New Roman"/>
-          <w:sz w:val="24"/>
-          <w:lang w:val="en-US"/>
-        </w:rPr>
-        <w:t xml:space="preserve"> </w:t>
-      </w:r>
-      <w:proofErr w:type="spellStart"/>
-      <w:r>
-        <w:rPr>
-          <w:rFonts w:ascii="Times New Roman" w:hAnsi="Times New Roman" w:cs="Times New Roman"/>
-          <w:sz w:val="24"/>
-          <w:lang w:val="en-US"/>
-        </w:rPr>
-        <w:t>bayi</w:t>
-      </w:r>
-      <w:proofErr w:type="spellEnd"/>
-      <w:r>
-        <w:rPr>
-          <w:rFonts w:ascii="Times New Roman" w:hAnsi="Times New Roman" w:cs="Times New Roman"/>
-          <w:sz w:val="24"/>
-          <w:lang w:val="en-US"/>
-        </w:rPr>
-        <w:t xml:space="preserve"> ${</w:t>
-      </w:r>
-      <w:proofErr w:type="spellStart"/>
-      <w:r>
-        <w:rPr>
-          <w:rFonts w:ascii="Times New Roman" w:hAnsi="Times New Roman" w:cs="Times New Roman"/>
-          <w:sz w:val="24"/>
-          <w:lang w:val="en-US"/>
-        </w:rPr>
-        <w:t>kelamin</w:t>
-      </w:r>
-      <w:proofErr w:type="spellEnd"/>
-      <w:r>
-        <w:rPr>
-          <w:rFonts w:ascii="Times New Roman" w:hAnsi="Times New Roman" w:cs="Times New Roman"/>
-          <w:sz w:val="24"/>
-          <w:lang w:val="en-US"/>
-        </w:rPr>
-        <w:t xml:space="preserve">} </w:t>
-      </w:r>
-      <w:proofErr w:type="spellStart"/>
-      <w:r>
-        <w:rPr>
-          <w:rFonts w:ascii="Times New Roman" w:hAnsi="Times New Roman" w:cs="Times New Roman"/>
-          <w:sz w:val="24"/>
-          <w:lang w:val="en-US"/>
-        </w:rPr>
-        <w:t>hidup</w:t>
-      </w:r>
-      <w:proofErr w:type="spellEnd"/>
-      <w:r>
-        <w:rPr>
-          <w:rFonts w:ascii="Times New Roman" w:hAnsi="Times New Roman" w:cs="Times New Roman"/>
-          <w:sz w:val="24"/>
-          <w:lang w:val="en-US"/>
-        </w:rPr>
-        <w:t>.</w:t>
+        <w:t>Di Rumah Sakit PKU Muhammadiyah Sukoharjo seorang bayi ${kelamin} hidup.</w:t>
       </w:r>
     </w:p>
     <w:p>
@@ -452,25 +284,7 @@
           <w:lang w:val="en-US"/>
         </w:rPr>
         <w:tab/>
-        <w:t>: ${</w:t>
-      </w:r>
-      <w:proofErr w:type="spellStart"/>
-      <w:r>
-        <w:rPr>
-          <w:rFonts w:ascii="Times New Roman" w:hAnsi="Times New Roman" w:cs="Times New Roman"/>
-          <w:sz w:val="24"/>
-          <w:lang w:val="en-US"/>
-        </w:rPr>
-        <w:t>ibu</w:t>
-      </w:r>
-      <w:proofErr w:type="spellEnd"/>
-      <w:r>
-        <w:rPr>
-          <w:rFonts w:ascii="Times New Roman" w:hAnsi="Times New Roman" w:cs="Times New Roman"/>
-          <w:sz w:val="24"/>
-          <w:lang w:val="en-US"/>
-        </w:rPr>
-        <w:t>}</w:t>
+        <w:t>: ${ibu}</w:t>
       </w:r>
     </w:p>
     <w:p>
@@ -550,25 +364,7 @@
           <w:lang w:val="en-US"/>
         </w:rPr>
         <w:tab/>
-        <w:t>: ${</w:t>
-      </w:r>
-      <w:proofErr w:type="spellStart"/>
-      <w:r>
-        <w:rPr>
-          <w:rFonts w:ascii="Times New Roman" w:hAnsi="Times New Roman" w:cs="Times New Roman"/>
-          <w:sz w:val="24"/>
-          <w:lang w:val="en-US"/>
-        </w:rPr>
-        <w:t>alamat</w:t>
-      </w:r>
-      <w:proofErr w:type="spellEnd"/>
-      <w:r>
-        <w:rPr>
-          <w:rFonts w:ascii="Times New Roman" w:hAnsi="Times New Roman" w:cs="Times New Roman"/>
-          <w:sz w:val="24"/>
-          <w:lang w:val="en-US"/>
-        </w:rPr>
-        <w:t>}</w:t>
+        <w:t>: ${alamat}</w:t>
       </w:r>
     </w:p>
     <w:p>
@@ -622,25 +418,7 @@
           <w:lang w:val="en-US"/>
         </w:rPr>
         <w:tab/>
-        <w:t>: ${</w:t>
-      </w:r>
-      <w:proofErr w:type="spellStart"/>
-      <w:r>
-        <w:rPr>
-          <w:rFonts w:ascii="Times New Roman" w:hAnsi="Times New Roman" w:cs="Times New Roman"/>
-          <w:sz w:val="24"/>
-          <w:lang w:val="en-US"/>
-        </w:rPr>
-        <w:t>anak</w:t>
-      </w:r>
-      <w:proofErr w:type="spellEnd"/>
-      <w:r>
-        <w:rPr>
-          <w:rFonts w:ascii="Times New Roman" w:hAnsi="Times New Roman" w:cs="Times New Roman"/>
-          <w:sz w:val="24"/>
-          <w:lang w:val="en-US"/>
-        </w:rPr>
-        <w:t>}</w:t>
+        <w:t>: ${anak}</w:t>
       </w:r>
     </w:p>
     <w:p>
@@ -743,7 +521,7 @@
     <w:p>
       <w:pPr>
         <w:spacing w:after="0"/>
-        <w:ind w:firstLine="6804"/>
+        <w:ind w:firstLine="6663"/>
         <w:jc w:val="center"/>
         <w:rPr>
           <w:rFonts w:ascii="Times New Roman" w:hAnsi="Times New Roman" w:cs="Times New Roman"/>
@@ -751,55 +529,27 @@
           <w:lang w:val="en-US"/>
         </w:rPr>
       </w:pPr>
-      <w:proofErr w:type="spellStart"/>
-      <w:r>
-        <w:rPr>
-          <w:rFonts w:ascii="Times New Roman" w:hAnsi="Times New Roman" w:cs="Times New Roman"/>
-          <w:sz w:val="24"/>
-          <w:lang w:val="en-US"/>
-        </w:rPr>
-        <w:t>Sukoharjo</w:t>
-      </w:r>
-      <w:proofErr w:type="spellEnd"/>
-      <w:r>
-        <w:rPr>
-          <w:rFonts w:ascii="Times New Roman" w:hAnsi="Times New Roman" w:cs="Times New Roman"/>
-          <w:sz w:val="24"/>
-          <w:lang w:val="en-US"/>
-        </w:rPr>
-        <w:t xml:space="preserve">, </w:t>
-      </w:r>
-      <w:r>
-        <w:rPr>
-          <w:rFonts w:ascii="Times New Roman" w:hAnsi="Times New Roman" w:cs="Times New Roman"/>
-          <w:sz w:val="24"/>
-          <w:lang w:val="en-US"/>
-        </w:rPr>
-        <w:t>${</w:t>
-      </w:r>
-      <w:proofErr w:type="spellStart"/>
-      <w:r>
-        <w:rPr>
-          <w:rFonts w:ascii="Times New Roman" w:hAnsi="Times New Roman" w:cs="Times New Roman"/>
-          <w:sz w:val="24"/>
-          <w:lang w:val="en-US"/>
-        </w:rPr>
-        <w:t>tgl</w:t>
-      </w:r>
-      <w:proofErr w:type="spellEnd"/>
-      <w:r>
-        <w:rPr>
-          <w:rFonts w:ascii="Times New Roman" w:hAnsi="Times New Roman" w:cs="Times New Roman"/>
-          <w:sz w:val="24"/>
-          <w:lang w:val="en-US"/>
-        </w:rPr>
-        <w:t>}</w:t>
-      </w:r>
-    </w:p>
-    <w:p>
-      <w:pPr>
-        <w:spacing w:after="0"/>
-        <w:ind w:firstLine="6804"/>
+      <w:r>
+        <w:rPr>
+          <w:rFonts w:ascii="Times New Roman" w:hAnsi="Times New Roman" w:cs="Times New Roman"/>
+          <w:sz w:val="24"/>
+          <w:lang w:val="en-US"/>
+        </w:rPr>
+        <w:t xml:space="preserve">Sukoharjo, </w:t>
+      </w:r>
+      <w:r>
+        <w:rPr>
+          <w:rFonts w:ascii="Times New Roman" w:hAnsi="Times New Roman" w:cs="Times New Roman"/>
+          <w:sz w:val="24"/>
+          <w:lang w:val="en-US"/>
+        </w:rPr>
+        <w:t>${tgl}</w:t>
+      </w:r>
+    </w:p>
+    <w:p>
+      <w:pPr>
+        <w:spacing w:after="0"/>
+        <w:ind w:firstLine="6663"/>
         <w:jc w:val="center"/>
         <w:rPr>
           <w:rFonts w:ascii="Times New Roman" w:hAnsi="Times New Roman" w:cs="Times New Roman"/>
@@ -819,7 +569,7 @@
     <w:p>
       <w:pPr>
         <w:spacing w:after="0" w:line="240" w:lineRule="auto"/>
-        <w:ind w:firstLine="6804"/>
+        <w:ind w:firstLine="6663"/>
         <w:jc w:val="center"/>
         <w:rPr>
           <w:rFonts w:ascii="Times New Roman" w:hAnsi="Times New Roman" w:cs="Times New Roman"/>
@@ -897,7 +647,7 @@
     <w:p>
       <w:pPr>
         <w:spacing w:after="0"/>
-        <w:ind w:firstLine="6804"/>
+        <w:ind w:firstLine="6663"/>
         <w:jc w:val="center"/>
         <w:rPr>
           <w:rFonts w:ascii="Times New Roman" w:hAnsi="Times New Roman" w:cs="Times New Roman"/>
@@ -913,9 +663,8 @@
           <w:sz w:val="24"/>
           <w:lang w:val="en-US"/>
         </w:rPr>
-        <w:t xml:space="preserve">dr. </w:t>
-      </w:r>
-      <w:proofErr w:type="spellStart"/>
+        <w:t>dr. Febrian Andhika A</w:t>
+      </w:r>
       <w:r>
         <w:rPr>
           <w:rFonts w:ascii="Times New Roman" w:hAnsi="Times New Roman" w:cs="Times New Roman"/>
@@ -923,9 +672,8 @@
           <w:sz w:val="24"/>
           <w:lang w:val="en-US"/>
         </w:rPr>
-        <w:t>Febrian</w:t>
-      </w:r>
-      <w:proofErr w:type="spellEnd"/>
+        <w:t>.</w:t>
+      </w:r>
       <w:r>
         <w:rPr>
           <w:rFonts w:ascii="Times New Roman" w:hAnsi="Times New Roman" w:cs="Times New Roman"/>
@@ -933,9 +681,18 @@
           <w:sz w:val="24"/>
           <w:lang w:val="en-US"/>
         </w:rPr>
+        <w:t>,</w:t>
+      </w:r>
+      <w:r>
+        <w:rPr>
+          <w:rFonts w:ascii="Times New Roman" w:hAnsi="Times New Roman" w:cs="Times New Roman"/>
+          <w:b/>
+          <w:sz w:val="24"/>
+          <w:lang w:val="en-US"/>
+        </w:rPr>
         <w:t xml:space="preserve"> </w:t>
       </w:r>
-      <w:proofErr w:type="spellStart"/>
+      <w:proofErr w:type="gramStart"/>
       <w:r>
         <w:rPr>
           <w:rFonts w:ascii="Times New Roman" w:hAnsi="Times New Roman" w:cs="Times New Roman"/>
@@ -943,63 +700,8 @@
           <w:sz w:val="24"/>
           <w:lang w:val="en-US"/>
         </w:rPr>
-        <w:t>Andhika</w:t>
-      </w:r>
-      <w:proofErr w:type="spellEnd"/>
-      <w:r>
-        <w:rPr>
-          <w:rFonts w:ascii="Times New Roman" w:hAnsi="Times New Roman" w:cs="Times New Roman"/>
-          <w:b/>
-          <w:sz w:val="24"/>
-          <w:lang w:val="en-US"/>
-        </w:rPr>
-        <w:t xml:space="preserve"> </w:t>
-      </w:r>
-      <w:proofErr w:type="spellStart"/>
-      <w:r>
-        <w:rPr>
-          <w:rFonts w:ascii="Times New Roman" w:hAnsi="Times New Roman" w:cs="Times New Roman"/>
-          <w:b/>
-          <w:sz w:val="24"/>
-          <w:lang w:val="en-US"/>
-        </w:rPr>
-        <w:t>Adiyana</w:t>
-      </w:r>
-      <w:proofErr w:type="spellEnd"/>
-      <w:r>
-        <w:rPr>
-          <w:rFonts w:ascii="Times New Roman" w:hAnsi="Times New Roman" w:cs="Times New Roman"/>
-          <w:b/>
-          <w:sz w:val="24"/>
-          <w:lang w:val="en-US"/>
-        </w:rPr>
-        <w:t>,</w:t>
-      </w:r>
-    </w:p>
-    <w:p>
-      <w:pPr>
-        <w:spacing w:after="0"/>
-        <w:ind w:firstLine="6804"/>
-        <w:jc w:val="center"/>
-        <w:rPr>
-          <w:rFonts w:ascii="Times New Roman" w:hAnsi="Times New Roman" w:cs="Times New Roman"/>
-          <w:b/>
-          <w:sz w:val="24"/>
-          <w:lang w:val="en-US"/>
-        </w:rPr>
-      </w:pPr>
-      <w:proofErr w:type="spellStart"/>
-      <w:proofErr w:type="gramStart"/>
-      <w:r>
-        <w:rPr>
-          <w:rFonts w:ascii="Times New Roman" w:hAnsi="Times New Roman" w:cs="Times New Roman"/>
-          <w:b/>
-          <w:sz w:val="24"/>
-          <w:lang w:val="en-US"/>
-        </w:rPr>
         <w:t>Sp.OG</w:t>
       </w:r>
-      <w:proofErr w:type="spellEnd"/>
       <w:proofErr w:type="gramEnd"/>
     </w:p>
     <w:p>

</xml_diff>